<commit_message>
Todos os gatilhos feitos; falta fazer uma ultima revisao
</commit_message>
<xml_diff>
--- a/entrega 3/Entrega nº 3 BDAD.docx
+++ b/entrega 3/Entrega nº 3 BDAD.docx
@@ -19088,7 +19088,115 @@
           <w:rtl w:val="0"/>
           <w:lang w:val="pt-PT"/>
         </w:rPr>
-        <w:t xml:space="preserve">2) </w:t>
+        <w:t xml:space="preserve">2) Quando um filme </w:t>
+      </w:r>
+      <w:r>
+        <w:rPr>
+          <w:sz w:val="24"/>
+          <w:szCs w:val="24"/>
+          <w:rtl w:val="0"/>
+          <w:lang w:val="pt-PT"/>
+        </w:rPr>
+        <w:t xml:space="preserve">é </w:t>
+      </w:r>
+      <w:r>
+        <w:rPr>
+          <w:sz w:val="24"/>
+          <w:szCs w:val="24"/>
+          <w:rtl w:val="0"/>
+          <w:lang w:val="pt-PT"/>
+        </w:rPr>
+        <w:t>adicionado a um aluguer, o pre</w:t>
+      </w:r>
+      <w:r>
+        <w:rPr>
+          <w:sz w:val="24"/>
+          <w:szCs w:val="24"/>
+          <w:rtl w:val="0"/>
+          <w:lang w:val="pt-PT"/>
+        </w:rPr>
+        <w:t>ç</w:t>
+      </w:r>
+      <w:r>
+        <w:rPr>
+          <w:sz w:val="24"/>
+          <w:szCs w:val="24"/>
+          <w:rtl w:val="0"/>
+          <w:lang w:val="pt-PT"/>
+        </w:rPr>
+        <w:t xml:space="preserve">o do filme </w:t>
+      </w:r>
+      <w:r>
+        <w:rPr>
+          <w:sz w:val="24"/>
+          <w:szCs w:val="24"/>
+          <w:rtl w:val="0"/>
+          <w:lang w:val="pt-PT"/>
+        </w:rPr>
+        <w:t xml:space="preserve">é </w:t>
+      </w:r>
+      <w:r>
+        <w:rPr>
+          <w:sz w:val="24"/>
+          <w:szCs w:val="24"/>
+          <w:rtl w:val="0"/>
+          <w:lang w:val="pt-PT"/>
+        </w:rPr>
+        <w:t>adicionado ao pre</w:t>
+      </w:r>
+      <w:r>
+        <w:rPr>
+          <w:sz w:val="24"/>
+          <w:szCs w:val="24"/>
+          <w:rtl w:val="0"/>
+          <w:lang w:val="pt-PT"/>
+        </w:rPr>
+        <w:t>ç</w:t>
+      </w:r>
+      <w:r>
+        <w:rPr>
+          <w:sz w:val="24"/>
+          <w:szCs w:val="24"/>
+          <w:rtl w:val="0"/>
+          <w:lang w:val="pt-PT"/>
+        </w:rPr>
+        <w:t>o do aluguer; a opera</w:t>
+      </w:r>
+      <w:r>
+        <w:rPr>
+          <w:sz w:val="24"/>
+          <w:szCs w:val="24"/>
+          <w:rtl w:val="0"/>
+          <w:lang w:val="pt-PT"/>
+        </w:rPr>
+        <w:t>çã</w:t>
+      </w:r>
+      <w:r>
+        <w:rPr>
+          <w:sz w:val="24"/>
+          <w:szCs w:val="24"/>
+          <w:rtl w:val="0"/>
+          <w:lang w:val="pt-PT"/>
+        </w:rPr>
+        <w:t xml:space="preserve">o inversa </w:t>
+      </w:r>
+      <w:r>
+        <w:rPr>
+          <w:sz w:val="24"/>
+          <w:szCs w:val="24"/>
+          <w:rtl w:val="0"/>
+          <w:lang w:val="pt-PT"/>
+        </w:rPr>
+        <w:t xml:space="preserve">é </w:t>
+      </w:r>
+      <w:r>
+        <w:rPr>
+          <w:sz w:val="24"/>
+          <w:szCs w:val="24"/>
+          <w:rtl w:val="0"/>
+          <w:lang w:val="pt-PT"/>
+        </w:rPr>
+        <w:t>feita quando se remove um filme de um aluguer.</w:t>
       </w:r>
     </w:p>
     <w:p>
@@ -19856,25 +19964,7 @@
           <w:rtl w:val="0"/>
           <w:lang w:val="pt-PT"/>
         </w:rPr>
-        <w:t>Tamb</w:t>
-      </w:r>
-      <w:r>
-        <w:rPr>
-          <w:sz w:val="24"/>
-          <w:szCs w:val="24"/>
-          <w:rtl w:val="0"/>
-          <w:lang w:val="pt-PT"/>
-        </w:rPr>
-        <w:t>é</w:t>
-      </w:r>
-      <w:r>
-        <w:rPr>
-          <w:sz w:val="24"/>
-          <w:szCs w:val="24"/>
-          <w:rtl w:val="0"/>
-          <w:lang w:val="pt-PT"/>
-        </w:rPr>
-        <w:t>m no ficheiro 3), foram feitos dois triggers diferentes, um para quando se insere valores, e outro para quando se atualiza valores j</w:t>
+        <w:t>No ficheiro 3), foram feitos dois triggers diferentes, um para quando se insere valores, e outro para quando se atualiza valores j</w:t>
       </w:r>
       <w:r>
         <w:rPr>
@@ -19892,7 +19982,7 @@
           <w:rtl w:val="0"/>
           <w:lang w:val="pt-PT"/>
         </w:rPr>
-        <w:t xml:space="preserve">existentes. </w:t>
+        <w:t>existentes; no ficheiro 2), um para quando se insere valores e outro para quando se remove.</w:t>
       </w:r>
     </w:p>
     <w:p>

</xml_diff>

<commit_message>
Tudo feito e revisto. Falta so mandar
</commit_message>
<xml_diff>
--- a/entrega 3/Entrega nº 3 BDAD.docx
+++ b/entrega 3/Entrega nº 3 BDAD.docx
@@ -19225,7 +19225,7 @@
           <w:rtl w:val="0"/>
           <w:lang w:val="pt-PT"/>
         </w:rPr>
-        <w:t>3) Verifica se todos os funcion</w:t>
+        <w:t>3) Verifica se os funcion</w:t>
       </w:r>
       <w:r>
         <w:rPr>
@@ -20053,6 +20053,15 @@
           <w:lang w:val="pt-PT"/>
         </w:rPr>
         <w:t>o para a qual se es</w:t>
+      </w:r>
+      <w:r>
+        <w:rPr>
+          <w:sz w:val="24"/>
+          <w:szCs w:val="24"/>
+          <w:rtl w:val="0"/>
+          <w:lang w:val="pt-PT"/>
+        </w:rPr>
+        <w:t>t</w:t>
       </w:r>
       <w:r>
         <w:rPr>

</xml_diff>